<commit_message>
[Hemant] Added Proper procedure to Publish Application on browser
</commit_message>
<xml_diff>
--- a/[Hemant] Web Deployment_IIS.docx
+++ b/[Hemant] Web Deployment_IIS.docx
@@ -39,7 +39,88 @@
         <w:rPr>
           <w:rtl w:val="0"/>
         </w:rPr>
-        <w:t xml:space="preserve">Step:1-Install IIS server in the windows System.So go to the Control panel and click on Program and Features.</w:t>
+        <w:t xml:space="preserve">Reference Video Link-1 )</w:t>
+      </w:r>
+      <w:hyperlink r:id="rId6">
+        <w:r>
+          <w:rPr>
+            <w:color w:val="1155cc"/>
+            <w:u w:val="single"/>
+            <w:rtl w:val="0"/>
+          </w:rPr>
+          <w:t xml:space="preserve">https://www.youtube.com/watch?v=Lt3wve_nb0g</w:t>
+        </w:r>
+      </w:hyperlink>
+      <w:r>
+        <w:rPr>
+          <w:rtl w:val="0"/>
+        </w:rPr>
+      </w:r>
+    </w:p>
+    <w:p>
+      <w:pPr>
+        <w:rPr/>
+      </w:pPr>
+      <w:r>
+        <w:rPr>
+          <w:rtl w:val="0"/>
+        </w:rPr>
+        <w:tab/>
+        <w:tab/>
+        <w:tab/>
+        <w:t xml:space="preserve">2) </w:t>
+      </w:r>
+      <w:hyperlink r:id="rId7">
+        <w:r>
+          <w:rPr>
+            <w:color w:val="1155cc"/>
+            <w:u w:val="single"/>
+            <w:rtl w:val="0"/>
+          </w:rPr>
+          <w:t xml:space="preserve">https://www.youtube.com/watch?v=moqe9mh3j2c</w:t>
+        </w:r>
+      </w:hyperlink>
+      <w:r>
+        <w:rPr>
+          <w:rtl w:val="0"/>
+        </w:rPr>
+      </w:r>
+    </w:p>
+    <w:p>
+      <w:pPr>
+        <w:rPr/>
+      </w:pPr>
+      <w:r>
+        <w:rPr>
+          <w:rtl w:val="0"/>
+        </w:rPr>
+      </w:r>
+    </w:p>
+    <w:p>
+      <w:pPr>
+        <w:rPr/>
+      </w:pPr>
+      <w:r>
+        <w:rPr>
+          <w:rtl w:val="0"/>
+        </w:rPr>
+        <w:t xml:space="preserve">Step:1-Install IIS server in the windows System.(Hosting Bundle from the </w:t>
+      </w:r>
+      <w:hyperlink r:id="rId8">
+        <w:r>
+          <w:rPr>
+            <w:color w:val="1155cc"/>
+            <w:u w:val="single"/>
+            <w:rtl w:val="0"/>
+          </w:rPr>
+          <w:t xml:space="preserve">https://dotnet.microsoft.com/en-us/download/dotnet/6.0</w:t>
+        </w:r>
+      </w:hyperlink>
+      <w:r>
+        <w:rPr>
+          <w:rtl w:val="0"/>
+        </w:rPr>
+        <w:t xml:space="preserve"> )So go to the Control panel and click on Program and Features.</w:t>
       </w:r>
     </w:p>
     <w:p>
@@ -52,204 +133,12 @@
           <wp:inline distB="114300" distT="114300" distL="114300" distR="114300">
             <wp:extent cx="5731200" cy="3225800"/>
             <wp:effectExtent b="0" l="0" r="0" t="0"/>
-            <wp:docPr id="7" name="image4.png"/>
+            <wp:docPr id="15" name="image2.png"/>
             <a:graphic>
               <a:graphicData uri="http://schemas.openxmlformats.org/drawingml/2006/picture">
                 <pic:pic>
                   <pic:nvPicPr>
-                    <pic:cNvPr id="0" name="image4.png"/>
-                    <pic:cNvPicPr preferRelativeResize="0"/>
-                  </pic:nvPicPr>
-                  <pic:blipFill>
-                    <a:blip r:embed="rId6"/>
-                    <a:srcRect b="0" l="0" r="0" t="0"/>
-                    <a:stretch>
-                      <a:fillRect/>
-                    </a:stretch>
-                  </pic:blipFill>
-                  <pic:spPr>
-                    <a:xfrm>
-                      <a:off x="0" y="0"/>
-                      <a:ext cx="5731200" cy="3225800"/>
-                    </a:xfrm>
-                    <a:prstGeom prst="rect"/>
-                    <a:ln/>
-                  </pic:spPr>
-                </pic:pic>
-              </a:graphicData>
-            </a:graphic>
-          </wp:inline>
-        </w:drawing>
-      </w:r>
-      <w:r>
-        <w:rPr>
-          <w:rtl w:val="0"/>
-        </w:rPr>
-      </w:r>
-    </w:p>
-    <w:p>
-      <w:pPr>
-        <w:rPr/>
-      </w:pPr>
-      <w:r>
-        <w:rPr>
-          <w:rtl w:val="0"/>
-        </w:rPr>
-        <w:t xml:space="preserve">Then Click on the Turn windows features on and off.</w:t>
-      </w:r>
-    </w:p>
-    <w:p>
-      <w:pPr>
-        <w:rPr/>
-      </w:pPr>
-      <w:r>
-        <w:rPr/>
-        <w:drawing>
-          <wp:inline distB="114300" distT="114300" distL="114300" distR="114300">
-            <wp:extent cx="5731200" cy="3225800"/>
-            <wp:effectExtent b="0" l="0" r="0" t="0"/>
-            <wp:docPr id="15" name="image3.png"/>
-            <a:graphic>
-              <a:graphicData uri="http://schemas.openxmlformats.org/drawingml/2006/picture">
-                <pic:pic>
-                  <pic:nvPicPr>
-                    <pic:cNvPr id="0" name="image3.png"/>
-                    <pic:cNvPicPr preferRelativeResize="0"/>
-                  </pic:nvPicPr>
-                  <pic:blipFill>
-                    <a:blip r:embed="rId7"/>
-                    <a:srcRect b="0" l="0" r="0" t="0"/>
-                    <a:stretch>
-                      <a:fillRect/>
-                    </a:stretch>
-                  </pic:blipFill>
-                  <pic:spPr>
-                    <a:xfrm>
-                      <a:off x="0" y="0"/>
-                      <a:ext cx="5731200" cy="3225800"/>
-                    </a:xfrm>
-                    <a:prstGeom prst="rect"/>
-                    <a:ln/>
-                  </pic:spPr>
-                </pic:pic>
-              </a:graphicData>
-            </a:graphic>
-          </wp:inline>
-        </w:drawing>
-      </w:r>
-      <w:r>
-        <w:rPr>
-          <w:rtl w:val="0"/>
-        </w:rPr>
-      </w:r>
-    </w:p>
-    <w:p>
-      <w:pPr>
-        <w:rPr/>
-      </w:pPr>
-      <w:r>
-        <w:rPr>
-          <w:rtl w:val="0"/>
-        </w:rPr>
-        <w:t xml:space="preserve">Step 2:- Now one pop up window will open then search for the </w:t>
-      </w:r>
-      <w:r>
-        <w:rPr>
-          <w:b w:val="1"/>
-          <w:rtl w:val="0"/>
-        </w:rPr>
-        <w:t xml:space="preserve">Internet Information Services </w:t>
-      </w:r>
-      <w:r>
-        <w:rPr>
-          <w:rtl w:val="0"/>
-        </w:rPr>
-        <w:t xml:space="preserve">and then select the services required as shown in the Picture Below.</w:t>
-      </w:r>
-    </w:p>
-    <w:p>
-      <w:pPr>
-        <w:rPr/>
-      </w:pPr>
-      <w:r>
-        <w:rPr/>
-        <w:drawing>
-          <wp:inline distB="114300" distT="114300" distL="114300" distR="114300">
-            <wp:extent cx="5731200" cy="3225800"/>
-            <wp:effectExtent b="0" l="0" r="0" t="0"/>
-            <wp:docPr id="22" name="image17.png"/>
-            <a:graphic>
-              <a:graphicData uri="http://schemas.openxmlformats.org/drawingml/2006/picture">
-                <pic:pic>
-                  <pic:nvPicPr>
-                    <pic:cNvPr id="0" name="image17.png"/>
-                    <pic:cNvPicPr preferRelativeResize="0"/>
-                  </pic:nvPicPr>
-                  <pic:blipFill>
-                    <a:blip r:embed="rId8"/>
-                    <a:srcRect b="0" l="0" r="0" t="0"/>
-                    <a:stretch>
-                      <a:fillRect/>
-                    </a:stretch>
-                  </pic:blipFill>
-                  <pic:spPr>
-                    <a:xfrm>
-                      <a:off x="0" y="0"/>
-                      <a:ext cx="5731200" cy="3225800"/>
-                    </a:xfrm>
-                    <a:prstGeom prst="rect"/>
-                    <a:ln/>
-                  </pic:spPr>
-                </pic:pic>
-              </a:graphicData>
-            </a:graphic>
-          </wp:inline>
-        </w:drawing>
-      </w:r>
-      <w:r>
-        <w:rPr>
-          <w:rtl w:val="0"/>
-        </w:rPr>
-      </w:r>
-    </w:p>
-    <w:p>
-      <w:pPr>
-        <w:rPr/>
-      </w:pPr>
-      <w:r>
-        <w:rPr>
-          <w:rtl w:val="0"/>
-        </w:rPr>
-        <w:t xml:space="preserve">Then click on OK</w:t>
-      </w:r>
-    </w:p>
-    <w:p>
-      <w:pPr>
-        <w:rPr/>
-      </w:pPr>
-      <w:r>
-        <w:rPr>
-          <w:rtl w:val="0"/>
-        </w:rPr>
-        <w:t xml:space="preserve">Here we will get the IIS 10.0 Express Installed in our PC.</w:t>
-      </w:r>
-    </w:p>
-    <w:p>
-      <w:pPr>
-        <w:rPr/>
-      </w:pPr>
-      <w:r>
-        <w:rPr/>
-        <w:drawing>
-          <wp:inline distB="114300" distT="114300" distL="114300" distR="114300">
-            <wp:extent cx="5731200" cy="3225800"/>
-            <wp:effectExtent b="0" l="0" r="0" t="0"/>
-            <wp:docPr id="9" name="image15.png"/>
-            <a:graphic>
-              <a:graphicData uri="http://schemas.openxmlformats.org/drawingml/2006/picture">
-                <pic:pic>
-                  <pic:nvPicPr>
-                    <pic:cNvPr id="0" name="image15.png"/>
+                    <pic:cNvPr id="0" name="image2.png"/>
                     <pic:cNvPicPr preferRelativeResize="0"/>
                   </pic:nvPicPr>
                   <pic:blipFill>
@@ -287,7 +176,7 @@
         <w:rPr>
           <w:rtl w:val="0"/>
         </w:rPr>
-        <w:t xml:space="preserve">Step 3:- Search for the IIS Manager(Internet Information Manager) in windows search, here we’ll see the our database is connected to the IIS and we have to add site by right clicking the Sites folder </w:t>
+        <w:t xml:space="preserve">Then Click on the Turn windows features on and off.</w:t>
       </w:r>
     </w:p>
     <w:p>
@@ -300,12 +189,12 @@
           <wp:inline distB="114300" distT="114300" distL="114300" distR="114300">
             <wp:extent cx="5731200" cy="3225800"/>
             <wp:effectExtent b="0" l="0" r="0" t="0"/>
-            <wp:docPr id="13" name="image9.png"/>
+            <wp:docPr id="8" name="image15.png"/>
             <a:graphic>
               <a:graphicData uri="http://schemas.openxmlformats.org/drawingml/2006/picture">
                 <pic:pic>
                   <pic:nvPicPr>
-                    <pic:cNvPr id="0" name="image9.png"/>
+                    <pic:cNvPr id="0" name="image15.png"/>
                     <pic:cNvPicPr preferRelativeResize="0"/>
                   </pic:nvPicPr>
                   <pic:blipFill>
@@ -343,75 +232,24 @@
         <w:rPr>
           <w:rtl w:val="0"/>
         </w:rPr>
-        <w:t xml:space="preserve">Step 4:- Now Add Website  pop up window open. Here we have to do as follows:-</w:t>
-      </w:r>
-    </w:p>
-    <w:p>
-      <w:pPr>
-        <w:numPr>
-          <w:ilvl w:val="0"/>
-          <w:numId w:val="1"/>
-        </w:numPr>
-        <w:ind w:left="720" w:hanging="360"/>
-        <w:rPr>
-          <w:u w:val="none"/>
-        </w:rPr>
-      </w:pPr>
+        <w:t xml:space="preserve">Step 2:- Now one pop up window will open then search for the </w:t>
+      </w:r>
       <w:r>
         <w:rPr>
           <w:b w:val="1"/>
           <w:rtl w:val="0"/>
         </w:rPr>
-        <w:t xml:space="preserve">Site Name</w:t>
-      </w:r>
-      <w:r>
-        <w:rPr>
-          <w:rtl w:val="0"/>
-        </w:rPr>
-        <w:t xml:space="preserve"> :- BookStoreApp </w:t>
-      </w:r>
-    </w:p>
-    <w:p>
-      <w:pPr>
-        <w:numPr>
-          <w:ilvl w:val="0"/>
-          <w:numId w:val="1"/>
-        </w:numPr>
-        <w:ind w:left="720" w:hanging="360"/>
-        <w:rPr>
-          <w:u w:val="none"/>
-        </w:rPr>
-      </w:pPr>
-      <w:r>
-        <w:rPr>
-          <w:rtl w:val="0"/>
-        </w:rPr>
-        <w:t xml:space="preserve">Click on Select and  select Application pool as- </w:t>
-      </w:r>
-      <w:r>
-        <w:rPr>
-          <w:b w:val="1"/>
-          <w:rtl w:val="0"/>
-        </w:rPr>
-        <w:t xml:space="preserve">DefaultAppPool. </w:t>
-      </w:r>
-      <w:r>
-        <w:rPr>
-          <w:rtl w:val="0"/>
-        </w:rPr>
-        <w:t xml:space="preserve">Then click </w:t>
-      </w:r>
-      <w:r>
-        <w:rPr>
-          <w:b w:val="1"/>
-          <w:rtl w:val="0"/>
-        </w:rPr>
-        <w:t xml:space="preserve">Ok</w:t>
-      </w:r>
-    </w:p>
-    <w:p>
-      <w:pPr>
-        <w:ind w:left="0" w:firstLine="0"/>
+        <w:t xml:space="preserve">Internet Information Services </w:t>
+      </w:r>
+      <w:r>
+        <w:rPr>
+          <w:rtl w:val="0"/>
+        </w:rPr>
+        <w:t xml:space="preserve">and then select the services required as shown in the Picture Below.</w:t>
+      </w:r>
+    </w:p>
+    <w:p>
+      <w:pPr>
         <w:rPr/>
       </w:pPr>
       <w:r>
@@ -420,12 +258,12 @@
           <wp:inline distB="114300" distT="114300" distL="114300" distR="114300">
             <wp:extent cx="5731200" cy="3225800"/>
             <wp:effectExtent b="0" l="0" r="0" t="0"/>
-            <wp:docPr id="12" name="image20.png"/>
+            <wp:docPr id="9" name="image6.png"/>
             <a:graphic>
               <a:graphicData uri="http://schemas.openxmlformats.org/drawingml/2006/picture">
                 <pic:pic>
                   <pic:nvPicPr>
-                    <pic:cNvPr id="0" name="image20.png"/>
+                    <pic:cNvPr id="0" name="image6.png"/>
                     <pic:cNvPicPr preferRelativeResize="0"/>
                   </pic:nvPicPr>
                   <pic:blipFill>
@@ -457,25 +295,28 @@
     </w:p>
     <w:p>
       <w:pPr>
-        <w:numPr>
-          <w:ilvl w:val="0"/>
-          <w:numId w:val="1"/>
-        </w:numPr>
-        <w:ind w:left="720" w:hanging="360"/>
-        <w:rPr>
-          <w:u w:val="none"/>
-        </w:rPr>
-      </w:pPr>
-      <w:r>
-        <w:rPr>
-          <w:rtl w:val="0"/>
-        </w:rPr>
-        <w:t xml:space="preserve">Physical Path: we have to select inetpub folder in the (C:) drive </w:t>
-      </w:r>
-    </w:p>
-    <w:p>
-      <w:pPr>
-        <w:ind w:left="0" w:firstLine="0"/>
+        <w:rPr/>
+      </w:pPr>
+      <w:r>
+        <w:rPr>
+          <w:rtl w:val="0"/>
+        </w:rPr>
+        <w:t xml:space="preserve">Then click on OK</w:t>
+      </w:r>
+    </w:p>
+    <w:p>
+      <w:pPr>
+        <w:rPr/>
+      </w:pPr>
+      <w:r>
+        <w:rPr>
+          <w:rtl w:val="0"/>
+        </w:rPr>
+        <w:t xml:space="preserve">Here we will get the IIS 10.0 Express Installed in our PC.</w:t>
+      </w:r>
+    </w:p>
+    <w:p>
+      <w:pPr>
         <w:rPr/>
       </w:pPr>
       <w:r>
@@ -484,12 +325,12 @@
           <wp:inline distB="114300" distT="114300" distL="114300" distR="114300">
             <wp:extent cx="5731200" cy="3225800"/>
             <wp:effectExtent b="0" l="0" r="0" t="0"/>
-            <wp:docPr id="11" name="image19.png"/>
+            <wp:docPr id="18" name="image16.png"/>
             <a:graphic>
               <a:graphicData uri="http://schemas.openxmlformats.org/drawingml/2006/picture">
                 <pic:pic>
                   <pic:nvPicPr>
-                    <pic:cNvPr id="0" name="image19.png"/>
+                    <pic:cNvPr id="0" name="image16.png"/>
                     <pic:cNvPicPr preferRelativeResize="0"/>
                   </pic:nvPicPr>
                   <pic:blipFill>
@@ -521,25 +362,17 @@
     </w:p>
     <w:p>
       <w:pPr>
-        <w:numPr>
-          <w:ilvl w:val="0"/>
-          <w:numId w:val="1"/>
-        </w:numPr>
-        <w:ind w:left="720" w:hanging="360"/>
-        <w:rPr>
-          <w:u w:val="none"/>
-        </w:rPr>
-      </w:pPr>
-      <w:r>
-        <w:rPr>
-          <w:rtl w:val="0"/>
-        </w:rPr>
-        <w:t xml:space="preserve"> In the inetpub folder dropdown there is a wwwroot folder, here create new folder with name as BookStore.Then click Ok.</w:t>
-      </w:r>
-    </w:p>
-    <w:p>
-      <w:pPr>
-        <w:ind w:left="0" w:firstLine="0"/>
+        <w:rPr/>
+      </w:pPr>
+      <w:r>
+        <w:rPr>
+          <w:rtl w:val="0"/>
+        </w:rPr>
+        <w:t xml:space="preserve">Step 3:- Search for the IIS Manager(Internet Information Manager) in windows search, here we’ll see the our database is connected to the IIS and we have to add site by right clicking the Sites folder </w:t>
+      </w:r>
+    </w:p>
+    <w:p>
+      <w:pPr>
         <w:rPr/>
       </w:pPr>
       <w:r>
@@ -548,7 +381,7 @@
           <wp:inline distB="114300" distT="114300" distL="114300" distR="114300">
             <wp:extent cx="5731200" cy="3225800"/>
             <wp:effectExtent b="0" l="0" r="0" t="0"/>
-            <wp:docPr id="2" name="image7.png"/>
+            <wp:docPr id="20" name="image7.png"/>
             <a:graphic>
               <a:graphicData uri="http://schemas.openxmlformats.org/drawingml/2006/picture">
                 <pic:pic>
@@ -585,6 +418,17 @@
     </w:p>
     <w:p>
       <w:pPr>
+        <w:rPr/>
+      </w:pPr>
+      <w:r>
+        <w:rPr>
+          <w:rtl w:val="0"/>
+        </w:rPr>
+        <w:t xml:space="preserve">Step 4:- Now Add Website  pop up window open. Here we have to do as follows:-</w:t>
+      </w:r>
+    </w:p>
+    <w:p>
+      <w:pPr>
         <w:numPr>
           <w:ilvl w:val="0"/>
           <w:numId w:val="1"/>
@@ -596,87 +440,54 @@
       </w:pPr>
       <w:r>
         <w:rPr>
-          <w:rtl w:val="0"/>
-        </w:rPr>
-        <w:t xml:space="preserve">Binding: 1) select type as </w:t>
-      </w:r>
-      <w:r>
-        <w:rPr>
           <w:b w:val="1"/>
           <w:rtl w:val="0"/>
         </w:rPr>
-        <w:t xml:space="preserve">http</w:t>
-      </w:r>
-    </w:p>
-    <w:p>
-      <w:pPr>
-        <w:ind w:left="1440" w:firstLine="0"/>
+        <w:t xml:space="preserve">Site Name</w:t>
+      </w:r>
+      <w:r>
+        <w:rPr>
+          <w:rtl w:val="0"/>
+        </w:rPr>
+        <w:t xml:space="preserve"> :- BookStoreApp </w:t>
+      </w:r>
+    </w:p>
+    <w:p>
+      <w:pPr>
+        <w:numPr>
+          <w:ilvl w:val="0"/>
+          <w:numId w:val="1"/>
+        </w:numPr>
+        <w:ind w:left="720" w:hanging="360"/>
+        <w:rPr>
+          <w:u w:val="none"/>
+        </w:rPr>
+      </w:pPr>
+      <w:r>
+        <w:rPr>
+          <w:rtl w:val="0"/>
+        </w:rPr>
+        <w:t xml:space="preserve">Click on Select and  select Application pool as- </w:t>
+      </w:r>
+      <w:r>
         <w:rPr>
           <w:b w:val="1"/>
-        </w:rPr>
-      </w:pPr>
-      <w:r>
-        <w:rPr>
-          <w:rtl w:val="0"/>
-        </w:rPr>
-        <w:t xml:space="preserve">  2) </w:t>
+          <w:rtl w:val="0"/>
+        </w:rPr>
+        <w:t xml:space="preserve">DefaultAppPool. </w:t>
+      </w:r>
+      <w:r>
+        <w:rPr>
+          <w:rtl w:val="0"/>
+        </w:rPr>
+        <w:t xml:space="preserve">Then click </w:t>
       </w:r>
       <w:r>
         <w:rPr>
           <w:b w:val="1"/>
           <w:rtl w:val="0"/>
         </w:rPr>
-        <w:t xml:space="preserve">IP address:-192.168.1.37</w:t>
-      </w:r>
-    </w:p>
-    <w:p>
-      <w:pPr>
-        <w:ind w:left="1440" w:firstLine="0"/>
-        <w:rPr/>
-      </w:pPr>
-      <w:r>
-        <w:rPr>
-          <w:rtl w:val="0"/>
-        </w:rPr>
-        <w:t xml:space="preserve">  3) </w:t>
-      </w:r>
-      <w:r>
-        <w:rPr>
-          <w:b w:val="1"/>
-          <w:rtl w:val="0"/>
-        </w:rPr>
-        <w:t xml:space="preserve">Port</w:t>
-      </w:r>
-      <w:r>
-        <w:rPr>
-          <w:rtl w:val="0"/>
-        </w:rPr>
-        <w:t xml:space="preserve">:-</w:t>
-      </w:r>
-      <w:r>
-        <w:rPr>
-          <w:b w:val="1"/>
-          <w:rtl w:val="0"/>
-        </w:rPr>
-        <w:t xml:space="preserve">8082</w:t>
-      </w:r>
-      <w:r>
-        <w:rPr>
-          <w:rtl w:val="0"/>
-        </w:rPr>
-        <w:t xml:space="preserve"> - I have taken port 8082 we can choose any port number </w:t>
-      </w:r>
-    </w:p>
-    <w:p>
-      <w:pPr>
-        <w:ind w:left="1440" w:firstLine="0"/>
-        <w:rPr/>
-      </w:pPr>
-      <w:r>
-        <w:rPr>
-          <w:rtl w:val="0"/>
-        </w:rPr>
-        <w:t xml:space="preserve">  4) Then click on ok </w:t>
+        <w:t xml:space="preserve">Ok</w:t>
       </w:r>
     </w:p>
     <w:p>
@@ -690,12 +501,12 @@
           <wp:inline distB="114300" distT="114300" distL="114300" distR="114300">
             <wp:extent cx="5731200" cy="3225800"/>
             <wp:effectExtent b="0" l="0" r="0" t="0"/>
-            <wp:docPr id="19" name="image2.png"/>
+            <wp:docPr id="6" name="image11.png"/>
             <a:graphic>
               <a:graphicData uri="http://schemas.openxmlformats.org/drawingml/2006/picture">
                 <pic:pic>
                   <pic:nvPicPr>
-                    <pic:cNvPr id="0" name="image2.png"/>
+                    <pic:cNvPr id="0" name="image11.png"/>
                     <pic:cNvPicPr preferRelativeResize="0"/>
                   </pic:nvPicPr>
                   <pic:blipFill>
@@ -740,7 +551,7 @@
         <w:rPr>
           <w:rtl w:val="0"/>
         </w:rPr>
-        <w:t xml:space="preserve">After completion of all steps our creates site is added in the Sites folder </w:t>
+        <w:t xml:space="preserve">Physical Path: we have to select inetpub folder in the (C:) drive </w:t>
       </w:r>
     </w:p>
     <w:p>
@@ -754,12 +565,12 @@
           <wp:inline distB="114300" distT="114300" distL="114300" distR="114300">
             <wp:extent cx="5731200" cy="3225800"/>
             <wp:effectExtent b="0" l="0" r="0" t="0"/>
-            <wp:docPr id="6" name="image8.png"/>
+            <wp:docPr id="19" name="image21.png"/>
             <a:graphic>
               <a:graphicData uri="http://schemas.openxmlformats.org/drawingml/2006/picture">
                 <pic:pic>
                   <pic:nvPicPr>
-                    <pic:cNvPr id="0" name="image8.png"/>
+                    <pic:cNvPr id="0" name="image21.png"/>
                     <pic:cNvPicPr preferRelativeResize="0"/>
                   </pic:nvPicPr>
                   <pic:blipFill>
@@ -804,7 +615,7 @@
         <w:rPr>
           <w:rtl w:val="0"/>
         </w:rPr>
-        <w:t xml:space="preserve">Search for the Directory Browsing present in IIS in dashboard and after clicking enable it (top right side below Alerts)</w:t>
+        <w:t xml:space="preserve"> In the inetpub folder dropdown there is a wwwroot folder, here create new folder with name as BookStore.Then click Ok.</w:t>
       </w:r>
     </w:p>
     <w:p>
@@ -818,12 +629,12 @@
           <wp:inline distB="114300" distT="114300" distL="114300" distR="114300">
             <wp:extent cx="5731200" cy="3225800"/>
             <wp:effectExtent b="0" l="0" r="0" t="0"/>
-            <wp:docPr id="4" name="image13.png"/>
+            <wp:docPr id="11" name="image9.png"/>
             <a:graphic>
               <a:graphicData uri="http://schemas.openxmlformats.org/drawingml/2006/picture">
                 <pic:pic>
                   <pic:nvPicPr>
-                    <pic:cNvPr id="0" name="image13.png"/>
+                    <pic:cNvPr id="0" name="image9.png"/>
                     <pic:cNvPicPr preferRelativeResize="0"/>
                   </pic:nvPicPr>
                   <pic:blipFill>
@@ -868,7 +679,85 @@
         <w:rPr>
           <w:rtl w:val="0"/>
         </w:rPr>
-        <w:t xml:space="preserve">Here all set now In the Manage Website section (right side panel), search for the browse Website- here we get the IP address with port</w:t>
+        <w:t xml:space="preserve">Binding: 1) select type as </w:t>
+      </w:r>
+      <w:r>
+        <w:rPr>
+          <w:b w:val="1"/>
+          <w:rtl w:val="0"/>
+        </w:rPr>
+        <w:t xml:space="preserve">http</w:t>
+      </w:r>
+    </w:p>
+    <w:p>
+      <w:pPr>
+        <w:ind w:left="1440" w:firstLine="0"/>
+        <w:rPr>
+          <w:b w:val="1"/>
+        </w:rPr>
+      </w:pPr>
+      <w:r>
+        <w:rPr>
+          <w:rtl w:val="0"/>
+        </w:rPr>
+        <w:t xml:space="preserve">  2) </w:t>
+      </w:r>
+      <w:r>
+        <w:rPr>
+          <w:b w:val="1"/>
+          <w:rtl w:val="0"/>
+        </w:rPr>
+        <w:t xml:space="preserve">IP address:-All UnAssigned</w:t>
+      </w:r>
+    </w:p>
+    <w:p>
+      <w:pPr>
+        <w:ind w:left="1440" w:firstLine="0"/>
+        <w:rPr/>
+      </w:pPr>
+      <w:r>
+        <w:rPr>
+          <w:rtl w:val="0"/>
+        </w:rPr>
+        <w:t xml:space="preserve">  3) </w:t>
+      </w:r>
+      <w:r>
+        <w:rPr>
+          <w:b w:val="1"/>
+          <w:rtl w:val="0"/>
+        </w:rPr>
+        <w:t xml:space="preserve">Port</w:t>
+      </w:r>
+      <w:r>
+        <w:rPr>
+          <w:rtl w:val="0"/>
+        </w:rPr>
+        <w:t xml:space="preserve">:-</w:t>
+      </w:r>
+      <w:r>
+        <w:rPr>
+          <w:b w:val="1"/>
+          <w:rtl w:val="0"/>
+        </w:rPr>
+        <w:t xml:space="preserve">8080</w:t>
+      </w:r>
+      <w:r>
+        <w:rPr>
+          <w:rtl w:val="0"/>
+        </w:rPr>
+        <w:t xml:space="preserve"> - I have taken port 8080 we can choose any port number </w:t>
+      </w:r>
+    </w:p>
+    <w:p>
+      <w:pPr>
+        <w:ind w:left="1440" w:firstLine="0"/>
+        <w:rPr/>
+      </w:pPr>
+      <w:r>
+        <w:rPr>
+          <w:rtl w:val="0"/>
+        </w:rPr>
+        <w:t xml:space="preserve">  4) Then click on ok </w:t>
       </w:r>
     </w:p>
     <w:p>
@@ -882,12 +771,12 @@
           <wp:inline distB="114300" distT="114300" distL="114300" distR="114300">
             <wp:extent cx="5731200" cy="3225800"/>
             <wp:effectExtent b="0" l="0" r="0" t="0"/>
-            <wp:docPr id="1" name="image11.png"/>
+            <wp:docPr id="10" name="image17.png"/>
             <a:graphic>
               <a:graphicData uri="http://schemas.openxmlformats.org/drawingml/2006/picture">
                 <pic:pic>
                   <pic:nvPicPr>
-                    <pic:cNvPr id="0" name="image11.png"/>
+                    <pic:cNvPr id="0" name="image17.png"/>
                     <pic:cNvPicPr preferRelativeResize="0"/>
                   </pic:nvPicPr>
                   <pic:blipFill>
@@ -932,30 +821,31 @@
         <w:rPr>
           <w:rtl w:val="0"/>
         </w:rPr>
-        <w:t xml:space="preserve">After clicking In Browser http page will open. If everything is perfect we’ll get a static                                                                                          page in browser or else we’ll get a error page.</w:t>
-      </w:r>
-    </w:p>
-    <w:p>
-      <w:pPr>
+        <w:t xml:space="preserve">After completion of all steps our creates site is added in the Sites folder </w:t>
+      </w:r>
+    </w:p>
+    <w:p>
+      <w:pPr>
+        <w:ind w:left="0" w:firstLine="0"/>
         <w:rPr/>
       </w:pPr>
       <w:r>
         <w:rPr/>
         <w:drawing>
           <wp:inline distB="114300" distT="114300" distL="114300" distR="114300">
-            <wp:extent cx="5731200" cy="2895600"/>
+            <wp:extent cx="5731200" cy="3225800"/>
             <wp:effectExtent b="0" l="0" r="0" t="0"/>
-            <wp:docPr id="3" name="image5.png"/>
+            <wp:docPr id="2" name="image14.png"/>
             <a:graphic>
               <a:graphicData uri="http://schemas.openxmlformats.org/drawingml/2006/picture">
                 <pic:pic>
                   <pic:nvPicPr>
-                    <pic:cNvPr id="0" name="image5.png"/>
+                    <pic:cNvPr id="0" name="image14.png"/>
                     <pic:cNvPicPr preferRelativeResize="0"/>
                   </pic:nvPicPr>
                   <pic:blipFill>
                     <a:blip r:embed="rId18"/>
-                    <a:srcRect b="0" l="0" r="0" t="3797"/>
+                    <a:srcRect b="0" l="0" r="0" t="0"/>
                     <a:stretch>
                       <a:fillRect/>
                     </a:stretch>
@@ -963,7 +853,7 @@
                   <pic:spPr>
                     <a:xfrm>
                       <a:off x="0" y="0"/>
-                      <a:ext cx="5731200" cy="2895600"/>
+                      <a:ext cx="5731200" cy="3225800"/>
                     </a:xfrm>
                     <a:prstGeom prst="rect"/>
                     <a:ln/>
@@ -982,25 +872,20 @@
     </w:p>
     <w:p>
       <w:pPr>
-        <w:ind w:left="0" w:firstLine="0"/>
-        <w:rPr/>
-      </w:pPr>
-      <w:r>
-        <w:rPr>
-          <w:rtl w:val="0"/>
-        </w:rPr>
-      </w:r>
-    </w:p>
-    <w:p>
-      <w:pPr>
-        <w:ind w:left="0" w:firstLine="0"/>
-        <w:rPr/>
-      </w:pPr>
-      <w:r>
-        <w:rPr>
-          <w:rtl w:val="0"/>
-        </w:rPr>
-        <w:t xml:space="preserve">In case error occurs we get an error page(old error page that got when setting server for fundoo)</w:t>
+        <w:numPr>
+          <w:ilvl w:val="0"/>
+          <w:numId w:val="1"/>
+        </w:numPr>
+        <w:ind w:left="720" w:hanging="360"/>
+        <w:rPr>
+          <w:u w:val="none"/>
+        </w:rPr>
+      </w:pPr>
+      <w:r>
+        <w:rPr>
+          <w:rtl w:val="0"/>
+        </w:rPr>
+        <w:t xml:space="preserve">Search for the Directory Browsing present in IIS in dashboard and after clicking enable it (top right side below Alerts)</w:t>
       </w:r>
     </w:p>
     <w:p>
@@ -1014,12 +899,12 @@
           <wp:inline distB="114300" distT="114300" distL="114300" distR="114300">
             <wp:extent cx="5731200" cy="3225800"/>
             <wp:effectExtent b="0" l="0" r="0" t="0"/>
-            <wp:docPr id="10" name="image12.png"/>
+            <wp:docPr id="13" name="image10.png"/>
             <a:graphic>
               <a:graphicData uri="http://schemas.openxmlformats.org/drawingml/2006/picture">
                 <pic:pic>
                   <pic:nvPicPr>
-                    <pic:cNvPr id="0" name="image12.png"/>
+                    <pic:cNvPr id="0" name="image10.png"/>
                     <pic:cNvPicPr preferRelativeResize="0"/>
                   </pic:nvPicPr>
                   <pic:blipFill>
@@ -1047,7 +932,6 @@
         <w:rPr>
           <w:rtl w:val="0"/>
         </w:rPr>
-        <w:t xml:space="preserve"> </w:t>
       </w:r>
     </w:p>
     <w:p>
@@ -1065,26 +949,7 @@
         <w:rPr>
           <w:rtl w:val="0"/>
         </w:rPr>
-        <w:t xml:space="preserve">To check it go to the C:/ drive and inside </w:t>
-      </w:r>
-      <w:r>
-        <w:rPr>
-          <w:b w:val="1"/>
-          <w:rtl w:val="0"/>
-        </w:rPr>
-        <w:t xml:space="preserve">inetpub=&gt;wwwroot=&gt;BookStore=&gt;web</w:t>
-      </w:r>
-    </w:p>
-    <w:p>
-      <w:pPr>
-        <w:ind w:left="720" w:firstLine="0"/>
-        <w:rPr/>
-      </w:pPr>
-      <w:r>
-        <w:rPr>
-          <w:rtl w:val="0"/>
-        </w:rPr>
-        <w:t xml:space="preserve">We get a service file </w:t>
+        <w:t xml:space="preserve">Here all set now In the Manage Website section (right side panel), search for the browse Website- here we get the IP address with port</w:t>
       </w:r>
     </w:p>
     <w:p>
@@ -1098,12 +963,12 @@
           <wp:inline distB="114300" distT="114300" distL="114300" distR="114300">
             <wp:extent cx="5731200" cy="3225800"/>
             <wp:effectExtent b="0" l="0" r="0" t="0"/>
-            <wp:docPr id="14" name="image1.png"/>
+            <wp:docPr id="1" name="image3.png"/>
             <a:graphic>
               <a:graphicData uri="http://schemas.openxmlformats.org/drawingml/2006/picture">
                 <pic:pic>
                   <pic:nvPicPr>
-                    <pic:cNvPr id="0" name="image1.png"/>
+                    <pic:cNvPr id="0" name="image3.png"/>
                     <pic:cNvPicPr preferRelativeResize="0"/>
                   </pic:nvPicPr>
                   <pic:blipFill>
@@ -1135,71 +1000,20 @@
     </w:p>
     <w:p>
       <w:pPr>
-        <w:ind w:left="0" w:firstLine="0"/>
-        <w:rPr/>
-      </w:pPr>
-      <w:r>
-        <w:rPr>
-          <w:rtl w:val="0"/>
-        </w:rPr>
-      </w:r>
-    </w:p>
-    <w:p>
-      <w:pPr>
-        <w:pStyle w:val="Heading1"/>
-        <w:rPr/>
-      </w:pPr>
-      <w:bookmarkStart w:colFirst="0" w:colLast="0" w:name="_vggjkqx2zlkw" w:id="1"/>
-      <w:bookmarkEnd w:id="1"/>
-      <w:r>
-        <w:rPr>
-          <w:rtl w:val="0"/>
-        </w:rPr>
-        <w:t xml:space="preserve">Publish application </w:t>
-      </w:r>
-    </w:p>
-    <w:p>
-      <w:pPr>
-        <w:rPr/>
-      </w:pPr>
-      <w:r>
-        <w:rPr>
-          <w:rtl w:val="0"/>
-        </w:rPr>
-        <w:t xml:space="preserve">Step 1:- Open Visual studio code i.e BookStore that we have to publish on website</w:t>
-      </w:r>
-    </w:p>
-    <w:p>
-      <w:pPr>
-        <w:rPr>
-          <w:b w:val="1"/>
-        </w:rPr>
-      </w:pPr>
-      <w:r>
-        <w:rPr>
-          <w:rtl w:val="0"/>
-        </w:rPr>
-        <w:t xml:space="preserve">So for that open project and right click on project and </w:t>
-      </w:r>
-      <w:r>
-        <w:rPr>
-          <w:b w:val="1"/>
-          <w:rtl w:val="0"/>
-        </w:rPr>
-        <w:t xml:space="preserve">publish</w:t>
-      </w:r>
-      <w:r>
-        <w:rPr>
-          <w:rtl w:val="0"/>
-        </w:rPr>
-        <w:t xml:space="preserve">=&gt;select </w:t>
-      </w:r>
-      <w:r>
-        <w:rPr>
-          <w:b w:val="1"/>
-          <w:rtl w:val="0"/>
-        </w:rPr>
-        <w:t xml:space="preserve">folder</w:t>
+        <w:numPr>
+          <w:ilvl w:val="0"/>
+          <w:numId w:val="1"/>
+        </w:numPr>
+        <w:ind w:left="720" w:hanging="360"/>
+        <w:rPr>
+          <w:u w:val="none"/>
+        </w:rPr>
+      </w:pPr>
+      <w:r>
+        <w:rPr>
+          <w:rtl w:val="0"/>
+        </w:rPr>
+        <w:t xml:space="preserve">After clicking In Browser http page will open. If everything is perfect we’ll get a static                                                                                          page in browser or else we’ll get a error page.</w:t>
       </w:r>
     </w:p>
     <w:p>
@@ -1210,19 +1024,19 @@
         <w:rPr/>
         <w:drawing>
           <wp:inline distB="114300" distT="114300" distL="114300" distR="114300">
-            <wp:extent cx="5731200" cy="3225800"/>
+            <wp:extent cx="5731200" cy="2895600"/>
             <wp:effectExtent b="0" l="0" r="0" t="0"/>
-            <wp:docPr id="20" name="image16.png"/>
+            <wp:docPr id="12" name="image18.png"/>
             <a:graphic>
               <a:graphicData uri="http://schemas.openxmlformats.org/drawingml/2006/picture">
                 <pic:pic>
                   <pic:nvPicPr>
-                    <pic:cNvPr id="0" name="image16.png"/>
+                    <pic:cNvPr id="0" name="image18.png"/>
                     <pic:cNvPicPr preferRelativeResize="0"/>
                   </pic:nvPicPr>
                   <pic:blipFill>
                     <a:blip r:embed="rId21"/>
-                    <a:srcRect b="0" l="0" r="0" t="0"/>
+                    <a:srcRect b="0" l="0" r="0" t="3797"/>
                     <a:stretch>
                       <a:fillRect/>
                     </a:stretch>
@@ -1230,7 +1044,7 @@
                   <pic:spPr>
                     <a:xfrm>
                       <a:off x="0" y="0"/>
-                      <a:ext cx="5731200" cy="3225800"/>
+                      <a:ext cx="5731200" cy="2895600"/>
                     </a:xfrm>
                     <a:prstGeom prst="rect"/>
                     <a:ln/>
@@ -1249,40 +1063,30 @@
     </w:p>
     <w:p>
       <w:pPr>
-        <w:rPr/>
-      </w:pPr>
-      <w:r>
-        <w:rPr>
-          <w:rtl w:val="0"/>
-        </w:rPr>
-      </w:r>
-    </w:p>
-    <w:p>
-      <w:pPr>
-        <w:rPr/>
-      </w:pPr>
-      <w:r>
-        <w:rPr>
-          <w:rtl w:val="0"/>
-        </w:rPr>
-        <w:t xml:space="preserve">Step 2:-Click Next and set path/ Folder </w:t>
-      </w:r>
-      <w:r>
-        <w:rPr>
-          <w:b w:val="1"/>
-          <w:rtl w:val="0"/>
-        </w:rPr>
-        <w:t xml:space="preserve">bin\Release\netcoreapp3.1\publish\  </w:t>
-      </w:r>
-      <w:r>
-        <w:rPr>
-          <w:rtl w:val="0"/>
-        </w:rPr>
-        <w:t xml:space="preserve">and click Finish.Then </w:t>
-      </w:r>
-    </w:p>
-    <w:p>
-      <w:pPr>
+        <w:ind w:left="0" w:firstLine="0"/>
+        <w:rPr/>
+      </w:pPr>
+      <w:r>
+        <w:rPr>
+          <w:rtl w:val="0"/>
+        </w:rPr>
+      </w:r>
+    </w:p>
+    <w:p>
+      <w:pPr>
+        <w:ind w:left="0" w:firstLine="0"/>
+        <w:rPr/>
+      </w:pPr>
+      <w:r>
+        <w:rPr>
+          <w:rtl w:val="0"/>
+        </w:rPr>
+        <w:t xml:space="preserve">In case error occurs we get an error page(old error page that got when setting server for fundoo)</w:t>
+      </w:r>
+    </w:p>
+    <w:p>
+      <w:pPr>
+        <w:ind w:left="0" w:firstLine="0"/>
         <w:rPr/>
       </w:pPr>
       <w:r>
@@ -1291,12 +1095,12 @@
           <wp:inline distB="114300" distT="114300" distL="114300" distR="114300">
             <wp:extent cx="5731200" cy="3225800"/>
             <wp:effectExtent b="0" l="0" r="0" t="0"/>
-            <wp:docPr id="17" name="image14.png"/>
+            <wp:docPr id="5" name="image5.png"/>
             <a:graphic>
               <a:graphicData uri="http://schemas.openxmlformats.org/drawingml/2006/picture">
                 <pic:pic>
                   <pic:nvPicPr>
-                    <pic:cNvPr id="0" name="image14.png"/>
+                    <pic:cNvPr id="0" name="image5.png"/>
                     <pic:cNvPicPr preferRelativeResize="0"/>
                   </pic:nvPicPr>
                   <pic:blipFill>
@@ -1324,31 +1128,49 @@
         <w:rPr>
           <w:rtl w:val="0"/>
         </w:rPr>
-      </w:r>
-    </w:p>
-    <w:p>
-      <w:pPr>
-        <w:rPr/>
-      </w:pPr>
-      <w:r>
-        <w:rPr>
-          <w:rtl w:val="0"/>
-        </w:rPr>
-      </w:r>
-    </w:p>
-    <w:p>
-      <w:pPr>
-        <w:rPr/>
-      </w:pPr>
-      <w:r>
-        <w:rPr>
-          <w:rtl w:val="0"/>
-        </w:rPr>
-        <w:t xml:space="preserve">Here it is ready to publish when we click on publish</w:t>
-      </w:r>
-    </w:p>
-    <w:p>
-      <w:pPr>
+        <w:t xml:space="preserve"> </w:t>
+      </w:r>
+    </w:p>
+    <w:p>
+      <w:pPr>
+        <w:numPr>
+          <w:ilvl w:val="0"/>
+          <w:numId w:val="1"/>
+        </w:numPr>
+        <w:ind w:left="720" w:hanging="360"/>
+        <w:rPr>
+          <w:u w:val="none"/>
+        </w:rPr>
+      </w:pPr>
+      <w:r>
+        <w:rPr>
+          <w:rtl w:val="0"/>
+        </w:rPr>
+        <w:t xml:space="preserve">To check it go to the C:/ drive and inside </w:t>
+      </w:r>
+      <w:r>
+        <w:rPr>
+          <w:b w:val="1"/>
+          <w:rtl w:val="0"/>
+        </w:rPr>
+        <w:t xml:space="preserve">inetpub=&gt;wwwroot=&gt;BookStore=&gt;web</w:t>
+      </w:r>
+    </w:p>
+    <w:p>
+      <w:pPr>
+        <w:ind w:left="720" w:firstLine="0"/>
+        <w:rPr/>
+      </w:pPr>
+      <w:r>
+        <w:rPr>
+          <w:rtl w:val="0"/>
+        </w:rPr>
+        <w:t xml:space="preserve">We get a service file </w:t>
+      </w:r>
+    </w:p>
+    <w:p>
+      <w:pPr>
+        <w:ind w:left="0" w:firstLine="0"/>
         <w:rPr/>
       </w:pPr>
       <w:r>
@@ -1357,12 +1179,12 @@
           <wp:inline distB="114300" distT="114300" distL="114300" distR="114300">
             <wp:extent cx="5731200" cy="3225800"/>
             <wp:effectExtent b="0" l="0" r="0" t="0"/>
-            <wp:docPr id="5" name="image10.png"/>
+            <wp:docPr id="22" name="image19.png"/>
             <a:graphic>
               <a:graphicData uri="http://schemas.openxmlformats.org/drawingml/2006/picture">
                 <pic:pic>
                   <pic:nvPicPr>
-                    <pic:cNvPr id="0" name="image10.png"/>
+                    <pic:cNvPr id="0" name="image19.png"/>
                     <pic:cNvPicPr preferRelativeResize="0"/>
                   </pic:nvPicPr>
                   <pic:blipFill>
@@ -1394,6 +1216,75 @@
     </w:p>
     <w:p>
       <w:pPr>
+        <w:ind w:left="0" w:firstLine="0"/>
+        <w:rPr/>
+      </w:pPr>
+      <w:r>
+        <w:rPr>
+          <w:rtl w:val="0"/>
+        </w:rPr>
+      </w:r>
+    </w:p>
+    <w:p>
+      <w:pPr>
+        <w:pStyle w:val="Heading1"/>
+        <w:rPr/>
+      </w:pPr>
+      <w:bookmarkStart w:colFirst="0" w:colLast="0" w:name="_vggjkqx2zlkw" w:id="1"/>
+      <w:bookmarkEnd w:id="1"/>
+      <w:r>
+        <w:rPr>
+          <w:rtl w:val="0"/>
+        </w:rPr>
+        <w:t xml:space="preserve">Publish application on IIS Server </w:t>
+      </w:r>
+    </w:p>
+    <w:p>
+      <w:pPr>
+        <w:rPr/>
+      </w:pPr>
+      <w:r>
+        <w:rPr>
+          <w:rtl w:val="0"/>
+        </w:rPr>
+        <w:t xml:space="preserve">Step 1:- Open Visual studio code i.e BookStore that we have to publish on website</w:t>
+      </w:r>
+    </w:p>
+    <w:p>
+      <w:pPr>
+        <w:rPr>
+          <w:b w:val="1"/>
+        </w:rPr>
+      </w:pPr>
+      <w:r>
+        <w:rPr>
+          <w:rtl w:val="0"/>
+        </w:rPr>
+        <w:t xml:space="preserve">So for that open project and right click on project and </w:t>
+      </w:r>
+      <w:r>
+        <w:rPr>
+          <w:b w:val="1"/>
+          <w:rtl w:val="0"/>
+        </w:rPr>
+        <w:t xml:space="preserve">publish</w:t>
+      </w:r>
+      <w:r>
+        <w:rPr>
+          <w:rtl w:val="0"/>
+        </w:rPr>
+        <w:t xml:space="preserve">=&gt;select </w:t>
+      </w:r>
+      <w:r>
+        <w:rPr>
+          <w:b w:val="1"/>
+          <w:rtl w:val="0"/>
+        </w:rPr>
+        <w:t xml:space="preserve">Web Server (IIS)</w:t>
+      </w:r>
+    </w:p>
+    <w:p>
+      <w:pPr>
         <w:rPr/>
       </w:pPr>
       <w:r>
@@ -1402,12 +1293,12 @@
           <wp:inline distB="114300" distT="114300" distL="114300" distR="114300">
             <wp:extent cx="5731200" cy="3225800"/>
             <wp:effectExtent b="0" l="0" r="0" t="0"/>
-            <wp:docPr id="18" name="image6.png"/>
+            <wp:docPr id="7" name="image20.png"/>
             <a:graphic>
               <a:graphicData uri="http://schemas.openxmlformats.org/drawingml/2006/picture">
                 <pic:pic>
                   <pic:nvPicPr>
-                    <pic:cNvPr id="0" name="image6.png"/>
+                    <pic:cNvPr id="0" name="image20.png"/>
                     <pic:cNvPicPr preferRelativeResize="0"/>
                   </pic:nvPicPr>
                   <pic:blipFill>
@@ -1455,7 +1346,20 @@
         <w:rPr>
           <w:rtl w:val="0"/>
         </w:rPr>
-        <w:t xml:space="preserve">Step 3:- Now open the path where we have created publish just now by right clicking on project and open full path. It will redirect to the Visual studio code project folder </w:t>
+        <w:t xml:space="preserve">Step 2:-Click Next and Select </w:t>
+      </w:r>
+      <w:r>
+        <w:rPr>
+          <w:b w:val="1"/>
+          <w:rtl w:val="0"/>
+        </w:rPr>
+        <w:t xml:space="preserve">Web Deploy </w:t>
+      </w:r>
+      <w:r>
+        <w:rPr>
+          <w:rtl w:val="0"/>
+        </w:rPr>
+        <w:t xml:space="preserve">and click Next.Then </w:t>
       </w:r>
     </w:p>
     <w:p>
@@ -1468,12 +1372,12 @@
           <wp:inline distB="114300" distT="114300" distL="114300" distR="114300">
             <wp:extent cx="5731200" cy="3225800"/>
             <wp:effectExtent b="0" l="0" r="0" t="0"/>
-            <wp:docPr id="16" name="image22.png"/>
+            <wp:docPr id="16" name="image13.png"/>
             <a:graphic>
               <a:graphicData uri="http://schemas.openxmlformats.org/drawingml/2006/picture">
                 <pic:pic>
                   <pic:nvPicPr>
-                    <pic:cNvPr id="0" name="image22.png"/>
+                    <pic:cNvPr id="0" name="image13.png"/>
                     <pic:cNvPicPr preferRelativeResize="0"/>
                   </pic:nvPicPr>
                   <pic:blipFill>
@@ -1511,62 +1415,121 @@
         <w:rPr>
           <w:rtl w:val="0"/>
         </w:rPr>
-        <w:t xml:space="preserve">Step 4:-  Go to the path</w:t>
-      </w:r>
-    </w:p>
-    <w:p>
-      <w:pPr>
+      </w:r>
+    </w:p>
+    <w:p>
+      <w:pPr>
+        <w:rPr/>
+      </w:pPr>
+      <w:r>
+        <w:rPr>
+          <w:rtl w:val="0"/>
+        </w:rPr>
+        <w:t xml:space="preserve">Step 3: Then in the listed fields add as follows:</w:t>
+      </w:r>
+    </w:p>
+    <w:p>
+      <w:pPr>
+        <w:numPr>
+          <w:ilvl w:val="0"/>
+          <w:numId w:val="2"/>
+        </w:numPr>
+        <w:ind w:left="720" w:hanging="360"/>
+        <w:rPr>
+          <w:u w:val="none"/>
+        </w:rPr>
+      </w:pPr>
+      <w:r>
+        <w:rPr>
+          <w:rtl w:val="0"/>
+        </w:rPr>
+        <w:t xml:space="preserve">Server :</w:t>
+      </w:r>
+      <w:r>
         <w:rPr>
           <w:b w:val="1"/>
-        </w:rPr>
-      </w:pPr>
-      <w:r>
-        <w:rPr>
-          <w:rtl w:val="0"/>
-        </w:rPr>
-        <w:t xml:space="preserve">C:</w:t>
-      </w:r>
-      <w:r>
-        <w:rPr>
-          <w:rtl w:val="0"/>
-        </w:rPr>
-        <w:t xml:space="preserve">\VisualStudio\source\repos\RFP180\BookStoreApp\BookStoreApp\</w:t>
+          <w:rtl w:val="0"/>
+        </w:rPr>
+        <w:t xml:space="preserve">localhost</w:t>
+      </w:r>
+      <w:r>
+        <w:rPr>
+          <w:rtl w:val="0"/>
+        </w:rPr>
+        <w:t xml:space="preserve"> (because it runs on local host)</w:t>
+      </w:r>
+    </w:p>
+    <w:p>
+      <w:pPr>
+        <w:numPr>
+          <w:ilvl w:val="0"/>
+          <w:numId w:val="2"/>
+        </w:numPr>
+        <w:ind w:left="720" w:hanging="360"/>
+        <w:rPr>
+          <w:u w:val="none"/>
+        </w:rPr>
+      </w:pPr>
+      <w:r>
+        <w:rPr>
+          <w:rtl w:val="0"/>
+        </w:rPr>
+        <w:t xml:space="preserve">Site name: </w:t>
       </w:r>
       <w:r>
         <w:rPr>
           <w:b w:val="1"/>
           <w:rtl w:val="0"/>
         </w:rPr>
-        <w:t xml:space="preserve">bin\Release\netcoreapp3.1\publish\</w:t>
-      </w:r>
-      <w:r>
-        <w:rPr>
-          <w:rtl w:val="0"/>
-        </w:rPr>
-      </w:r>
-    </w:p>
-    <w:p>
-      <w:pPr>
-        <w:rPr/>
-      </w:pPr>
-      <w:r>
-        <w:rPr>
-          <w:rtl w:val="0"/>
-        </w:rPr>
-        <w:t xml:space="preserve">And copy publish folder and paste it in another folder so for now i have created in </w:t>
-      </w:r>
+        <w:t xml:space="preserve">Bookstore </w:t>
+      </w:r>
+      <w:r>
+        <w:rPr>
+          <w:rtl w:val="0"/>
+        </w:rPr>
+        <w:t xml:space="preserve">(same as given in the IIS manager site)</w:t>
+      </w:r>
+    </w:p>
+    <w:p>
+      <w:pPr>
+        <w:numPr>
+          <w:ilvl w:val="0"/>
+          <w:numId w:val="2"/>
+        </w:numPr>
+        <w:ind w:left="720" w:hanging="360"/>
+        <w:rPr>
+          <w:u w:val="none"/>
+        </w:rPr>
+      </w:pPr>
+      <w:r>
+        <w:rPr>
+          <w:rtl w:val="0"/>
+        </w:rPr>
+        <w:t xml:space="preserve">Destination URL: </w:t>
+      </w:r>
+      <w:hyperlink r:id="rId26">
+        <w:r>
+          <w:rPr>
+            <w:b w:val="1"/>
+            <w:color w:val="1155cc"/>
+            <w:u w:val="single"/>
+            <w:rtl w:val="0"/>
+          </w:rPr>
+          <w:t xml:space="preserve">http://localhost:8080/</w:t>
+        </w:r>
+      </w:hyperlink>
       <w:r>
         <w:rPr>
           <w:b w:val="1"/>
           <w:rtl w:val="0"/>
         </w:rPr>
-        <w:t xml:space="preserve">F:/BookStoreWebHost </w:t>
-      </w:r>
-      <w:r>
-        <w:rPr>
-          <w:rtl w:val="0"/>
-        </w:rPr>
-        <w:t xml:space="preserve">then paste it here publish folder</w:t>
+        <w:t xml:space="preserve">  </w:t>
+      </w:r>
+      <w:r>
+        <w:rPr>
+          <w:rtl w:val="0"/>
+        </w:rPr>
+        <w:t xml:space="preserve">(to get this go to the IIS manager and click on browse and the copy URL from the browser)</w:t>
       </w:r>
     </w:p>
     <w:p>
@@ -1579,79 +1542,12 @@
           <wp:inline distB="114300" distT="114300" distL="114300" distR="114300">
             <wp:extent cx="5731200" cy="3225800"/>
             <wp:effectExtent b="0" l="0" r="0" t="0"/>
-            <wp:docPr id="8" name="image18.png"/>
+            <wp:docPr id="21" name="image23.png"/>
             <a:graphic>
               <a:graphicData uri="http://schemas.openxmlformats.org/drawingml/2006/picture">
                 <pic:pic>
                   <pic:nvPicPr>
-                    <pic:cNvPr id="0" name="image18.png"/>
-                    <pic:cNvPicPr preferRelativeResize="0"/>
-                  </pic:nvPicPr>
-                  <pic:blipFill>
-                    <a:blip r:embed="rId26"/>
-                    <a:srcRect b="0" l="0" r="0" t="0"/>
-                    <a:stretch>
-                      <a:fillRect/>
-                    </a:stretch>
-                  </pic:blipFill>
-                  <pic:spPr>
-                    <a:xfrm>
-                      <a:off x="0" y="0"/>
-                      <a:ext cx="5731200" cy="3225800"/>
-                    </a:xfrm>
-                    <a:prstGeom prst="rect"/>
-                    <a:ln/>
-                  </pic:spPr>
-                </pic:pic>
-              </a:graphicData>
-            </a:graphic>
-          </wp:inline>
-        </w:drawing>
-      </w:r>
-      <w:r>
-        <w:rPr>
-          <w:rtl w:val="0"/>
-        </w:rPr>
-      </w:r>
-    </w:p>
-    <w:p>
-      <w:pPr>
-        <w:rPr/>
-      </w:pPr>
-      <w:r>
-        <w:rPr>
-          <w:rtl w:val="0"/>
-        </w:rPr>
-        <w:t xml:space="preserve">Step 5:- Now go to the IIS manager </w:t>
-      </w:r>
-    </w:p>
-    <w:p>
-      <w:pPr>
-        <w:rPr/>
-      </w:pPr>
-      <w:r>
-        <w:rPr>
-          <w:rtl w:val="0"/>
-        </w:rPr>
-        <w:t xml:space="preserve">And browse http link here page will open</w:t>
-      </w:r>
-    </w:p>
-    <w:p>
-      <w:pPr>
-        <w:rPr/>
-      </w:pPr>
-      <w:r>
-        <w:rPr/>
-        <w:drawing>
-          <wp:inline distB="114300" distT="114300" distL="114300" distR="114300">
-            <wp:extent cx="5731200" cy="3225800"/>
-            <wp:effectExtent b="0" l="0" r="0" t="0"/>
-            <wp:docPr id="21" name="image21.png"/>
-            <a:graphic>
-              <a:graphicData uri="http://schemas.openxmlformats.org/drawingml/2006/picture">
-                <pic:pic>
-                  <pic:nvPicPr>
-                    <pic:cNvPr id="0" name="image21.png"/>
+                    <pic:cNvPr id="0" name="image23.png"/>
                     <pic:cNvPicPr preferRelativeResize="0"/>
                   </pic:nvPicPr>
                   <pic:blipFill>
@@ -1691,6 +1587,455 @@
         </w:rPr>
       </w:r>
     </w:p>
+    <w:p>
+      <w:pPr>
+        <w:rPr/>
+      </w:pPr>
+      <w:r>
+        <w:rPr>
+          <w:rtl w:val="0"/>
+        </w:rPr>
+      </w:r>
+    </w:p>
+    <w:p>
+      <w:pPr>
+        <w:rPr/>
+      </w:pPr>
+      <w:r>
+        <w:rPr>
+          <w:rtl w:val="0"/>
+        </w:rPr>
+        <w:t xml:space="preserve">Now click on Finish and Here it is ready to publish. But it need to run as an administration.</w:t>
+      </w:r>
+    </w:p>
+    <w:p>
+      <w:pPr>
+        <w:rPr/>
+      </w:pPr>
+      <w:r>
+        <w:rPr>
+          <w:rtl w:val="0"/>
+        </w:rPr>
+        <w:t xml:space="preserve">So close the Visual Studio and the Open it as an </w:t>
+      </w:r>
+      <w:r>
+        <w:rPr>
+          <w:b w:val="1"/>
+          <w:rtl w:val="0"/>
+        </w:rPr>
+        <w:t xml:space="preserve">Administration </w:t>
+      </w:r>
+      <w:r>
+        <w:rPr>
+          <w:rtl w:val="0"/>
+        </w:rPr>
+        <w:t xml:space="preserve">and again click on publish.</w:t>
+      </w:r>
+    </w:p>
+    <w:p>
+      <w:pPr>
+        <w:rPr/>
+      </w:pPr>
+      <w:r>
+        <w:rPr>
+          <w:rtl w:val="0"/>
+        </w:rPr>
+        <w:t xml:space="preserve">After Clicking on Publish Build were succeed </w:t>
+      </w:r>
+    </w:p>
+    <w:p>
+      <w:pPr>
+        <w:rPr/>
+      </w:pPr>
+      <w:r>
+        <w:rPr>
+          <w:rtl w:val="0"/>
+        </w:rPr>
+        <w:t xml:space="preserve"> </w:t>
+      </w:r>
+    </w:p>
+    <w:p>
+      <w:pPr>
+        <w:rPr/>
+      </w:pPr>
+      <w:r>
+        <w:rPr/>
+        <w:drawing>
+          <wp:inline distB="114300" distT="114300" distL="114300" distR="114300">
+            <wp:extent cx="5731200" cy="3225800"/>
+            <wp:effectExtent b="0" l="0" r="0" t="0"/>
+            <wp:docPr id="14" name="image1.png"/>
+            <a:graphic>
+              <a:graphicData uri="http://schemas.openxmlformats.org/drawingml/2006/picture">
+                <pic:pic>
+                  <pic:nvPicPr>
+                    <pic:cNvPr id="0" name="image1.png"/>
+                    <pic:cNvPicPr preferRelativeResize="0"/>
+                  </pic:nvPicPr>
+                  <pic:blipFill>
+                    <a:blip r:embed="rId28"/>
+                    <a:srcRect b="0" l="0" r="0" t="0"/>
+                    <a:stretch>
+                      <a:fillRect/>
+                    </a:stretch>
+                  </pic:blipFill>
+                  <pic:spPr>
+                    <a:xfrm>
+                      <a:off x="0" y="0"/>
+                      <a:ext cx="5731200" cy="3225800"/>
+                    </a:xfrm>
+                    <a:prstGeom prst="rect"/>
+                    <a:ln/>
+                  </pic:spPr>
+                </pic:pic>
+              </a:graphicData>
+            </a:graphic>
+          </wp:inline>
+        </w:drawing>
+      </w:r>
+      <w:r>
+        <w:rPr>
+          <w:rtl w:val="0"/>
+        </w:rPr>
+      </w:r>
+    </w:p>
+    <w:p>
+      <w:pPr>
+        <w:rPr/>
+      </w:pPr>
+      <w:r>
+        <w:rPr/>
+        <w:drawing>
+          <wp:inline distB="114300" distT="114300" distL="114300" distR="114300">
+            <wp:extent cx="5731200" cy="3225800"/>
+            <wp:effectExtent b="0" l="0" r="0" t="0"/>
+            <wp:docPr id="17" name="image4.png"/>
+            <a:graphic>
+              <a:graphicData uri="http://schemas.openxmlformats.org/drawingml/2006/picture">
+                <pic:pic>
+                  <pic:nvPicPr>
+                    <pic:cNvPr id="0" name="image4.png"/>
+                    <pic:cNvPicPr preferRelativeResize="0"/>
+                  </pic:nvPicPr>
+                  <pic:blipFill>
+                    <a:blip r:embed="rId29"/>
+                    <a:srcRect b="0" l="0" r="0" t="0"/>
+                    <a:stretch>
+                      <a:fillRect/>
+                    </a:stretch>
+                  </pic:blipFill>
+                  <pic:spPr>
+                    <a:xfrm>
+                      <a:off x="0" y="0"/>
+                      <a:ext cx="5731200" cy="3225800"/>
+                    </a:xfrm>
+                    <a:prstGeom prst="rect"/>
+                    <a:ln/>
+                  </pic:spPr>
+                </pic:pic>
+              </a:graphicData>
+            </a:graphic>
+          </wp:inline>
+        </w:drawing>
+      </w:r>
+      <w:r>
+        <w:rPr>
+          <w:rtl w:val="0"/>
+        </w:rPr>
+      </w:r>
+    </w:p>
+    <w:p>
+      <w:pPr>
+        <w:rPr/>
+      </w:pPr>
+      <w:r>
+        <w:rPr>
+          <w:rtl w:val="0"/>
+        </w:rPr>
+      </w:r>
+    </w:p>
+    <w:p>
+      <w:pPr>
+        <w:rPr/>
+      </w:pPr>
+      <w:r>
+        <w:rPr>
+          <w:rtl w:val="0"/>
+        </w:rPr>
+      </w:r>
+    </w:p>
+    <w:p>
+      <w:pPr>
+        <w:rPr/>
+      </w:pPr>
+      <w:r>
+        <w:rPr>
+          <w:rtl w:val="0"/>
+        </w:rPr>
+        <w:t xml:space="preserve">Step :-Now we can see the all files were added in the Bookstore folder in c:/ drive</w:t>
+      </w:r>
+    </w:p>
+    <w:p>
+      <w:pPr>
+        <w:rPr/>
+      </w:pPr>
+      <w:r>
+        <w:rPr/>
+        <w:drawing>
+          <wp:inline distB="114300" distT="114300" distL="114300" distR="114300">
+            <wp:extent cx="5731200" cy="3225800"/>
+            <wp:effectExtent b="0" l="0" r="0" t="0"/>
+            <wp:docPr id="4" name="image12.png"/>
+            <a:graphic>
+              <a:graphicData uri="http://schemas.openxmlformats.org/drawingml/2006/picture">
+                <pic:pic>
+                  <pic:nvPicPr>
+                    <pic:cNvPr id="0" name="image12.png"/>
+                    <pic:cNvPicPr preferRelativeResize="0"/>
+                  </pic:nvPicPr>
+                  <pic:blipFill>
+                    <a:blip r:embed="rId30"/>
+                    <a:srcRect b="0" l="0" r="0" t="0"/>
+                    <a:stretch>
+                      <a:fillRect/>
+                    </a:stretch>
+                  </pic:blipFill>
+                  <pic:spPr>
+                    <a:xfrm>
+                      <a:off x="0" y="0"/>
+                      <a:ext cx="5731200" cy="3225800"/>
+                    </a:xfrm>
+                    <a:prstGeom prst="rect"/>
+                    <a:ln/>
+                  </pic:spPr>
+                </pic:pic>
+              </a:graphicData>
+            </a:graphic>
+          </wp:inline>
+        </w:drawing>
+      </w:r>
+      <w:r>
+        <w:rPr>
+          <w:rtl w:val="0"/>
+        </w:rPr>
+      </w:r>
+    </w:p>
+    <w:p>
+      <w:pPr>
+        <w:rPr/>
+      </w:pPr>
+      <w:r>
+        <w:rPr>
+          <w:rtl w:val="0"/>
+        </w:rPr>
+      </w:r>
+    </w:p>
+    <w:p>
+      <w:pPr>
+        <w:rPr/>
+      </w:pPr>
+      <w:r>
+        <w:rPr>
+          <w:rtl w:val="0"/>
+        </w:rPr>
+        <w:t xml:space="preserve">Step 5:-  Go to the IIS Manager and click on browse Browse. Here we get only localHost with as port</w:t>
+      </w:r>
+    </w:p>
+    <w:p>
+      <w:pPr>
+        <w:rPr/>
+      </w:pPr>
+      <w:r>
+        <w:rPr>
+          <w:rtl w:val="0"/>
+        </w:rPr>
+      </w:r>
+    </w:p>
+    <w:p>
+      <w:pPr>
+        <w:rPr/>
+      </w:pPr>
+      <w:r>
+        <w:rPr/>
+        <w:drawing>
+          <wp:inline distB="114300" distT="114300" distL="114300" distR="114300">
+            <wp:extent cx="5731200" cy="3225800"/>
+            <wp:effectExtent b="0" l="0" r="0" t="0"/>
+            <wp:docPr id="23" name="image22.png"/>
+            <a:graphic>
+              <a:graphicData uri="http://schemas.openxmlformats.org/drawingml/2006/picture">
+                <pic:pic>
+                  <pic:nvPicPr>
+                    <pic:cNvPr id="0" name="image22.png"/>
+                    <pic:cNvPicPr preferRelativeResize="0"/>
+                  </pic:nvPicPr>
+                  <pic:blipFill>
+                    <a:blip r:embed="rId31"/>
+                    <a:srcRect b="0" l="0" r="0" t="0"/>
+                    <a:stretch>
+                      <a:fillRect/>
+                    </a:stretch>
+                  </pic:blipFill>
+                  <pic:spPr>
+                    <a:xfrm>
+                      <a:off x="0" y="0"/>
+                      <a:ext cx="5731200" cy="3225800"/>
+                    </a:xfrm>
+                    <a:prstGeom prst="rect"/>
+                    <a:ln/>
+                  </pic:spPr>
+                </pic:pic>
+              </a:graphicData>
+            </a:graphic>
+          </wp:inline>
+        </w:drawing>
+      </w:r>
+      <w:r>
+        <w:rPr>
+          <w:rtl w:val="0"/>
+        </w:rPr>
+      </w:r>
+    </w:p>
+    <w:p>
+      <w:pPr>
+        <w:rPr>
+          <w:b w:val="1"/>
+        </w:rPr>
+      </w:pPr>
+      <w:r>
+        <w:rPr>
+          <w:rtl w:val="0"/>
+        </w:rPr>
+        <w:t xml:space="preserve">Step6:- Now give the proper path as </w:t>
+      </w:r>
+      <w:hyperlink r:id="rId32">
+        <w:r>
+          <w:rPr>
+            <w:b w:val="1"/>
+            <w:color w:val="1155cc"/>
+            <w:u w:val="single"/>
+            <w:rtl w:val="0"/>
+          </w:rPr>
+          <w:t xml:space="preserve">http://localhost:8080/swagger/index.html</w:t>
+        </w:r>
+      </w:hyperlink>
+      <w:r>
+        <w:rPr>
+          <w:rtl w:val="0"/>
+        </w:rPr>
+      </w:r>
+    </w:p>
+    <w:p>
+      <w:pPr>
+        <w:rPr>
+          <w:b w:val="1"/>
+        </w:rPr>
+      </w:pPr>
+      <w:r>
+        <w:rPr>
+          <w:b w:val="1"/>
+          <w:rtl w:val="0"/>
+        </w:rPr>
+        <w:t xml:space="preserve">Also we can it as as default swagger.</w:t>
+      </w:r>
+    </w:p>
+    <w:p>
+      <w:pPr>
+        <w:rPr/>
+      </w:pPr>
+      <w:r>
+        <w:rPr>
+          <w:rtl w:val="0"/>
+        </w:rPr>
+        <w:t xml:space="preserve">Page with the local host swagger open </w:t>
+      </w:r>
+    </w:p>
+    <w:p>
+      <w:pPr>
+        <w:rPr/>
+      </w:pPr>
+      <w:r>
+        <w:rPr/>
+        <w:drawing>
+          <wp:inline distB="114300" distT="114300" distL="114300" distR="114300">
+            <wp:extent cx="5731200" cy="3225800"/>
+            <wp:effectExtent b="0" l="0" r="0" t="0"/>
+            <wp:docPr id="3" name="image8.png"/>
+            <a:graphic>
+              <a:graphicData uri="http://schemas.openxmlformats.org/drawingml/2006/picture">
+                <pic:pic>
+                  <pic:nvPicPr>
+                    <pic:cNvPr id="0" name="image8.png"/>
+                    <pic:cNvPicPr preferRelativeResize="0"/>
+                  </pic:nvPicPr>
+                  <pic:blipFill>
+                    <a:blip r:embed="rId33"/>
+                    <a:srcRect b="0" l="0" r="0" t="0"/>
+                    <a:stretch>
+                      <a:fillRect/>
+                    </a:stretch>
+                  </pic:blipFill>
+                  <pic:spPr>
+                    <a:xfrm>
+                      <a:off x="0" y="0"/>
+                      <a:ext cx="5731200" cy="3225800"/>
+                    </a:xfrm>
+                    <a:prstGeom prst="rect"/>
+                    <a:ln/>
+                  </pic:spPr>
+                </pic:pic>
+              </a:graphicData>
+            </a:graphic>
+          </wp:inline>
+        </w:drawing>
+      </w:r>
+      <w:r>
+        <w:rPr>
+          <w:rtl w:val="0"/>
+        </w:rPr>
+      </w:r>
+    </w:p>
+    <w:p>
+      <w:pPr>
+        <w:rPr/>
+      </w:pPr>
+      <w:r>
+        <w:rPr>
+          <w:rtl w:val="0"/>
+        </w:rPr>
+      </w:r>
+    </w:p>
+    <w:p>
+      <w:pPr>
+        <w:rPr/>
+      </w:pPr>
+      <w:r>
+        <w:rPr>
+          <w:rtl w:val="0"/>
+        </w:rPr>
+        <w:t xml:space="preserve">BookStore App is now published in the IIS Server.</w:t>
+      </w:r>
+    </w:p>
+    <w:p>
+      <w:pPr>
+        <w:rPr/>
+      </w:pPr>
+      <w:r>
+        <w:rPr>
+          <w:rtl w:val="0"/>
+        </w:rPr>
+      </w:r>
+    </w:p>
+    <w:p>
+      <w:pPr>
+        <w:rPr/>
+      </w:pPr>
+      <w:r>
+        <w:rPr>
+          <w:rtl w:val="0"/>
+        </w:rPr>
+      </w:r>
+    </w:p>
     <w:sectPr>
       <w:pgSz w:h="16834" w:w="11909" w:orient="portrait"/>
       <w:pgMar w:bottom="1440" w:top="1440" w:left="1440" w:right="1440" w:header="720" w:footer="720"/>
@@ -1812,8 +2157,121 @@
       </w:rPr>
     </w:lvl>
   </w:abstractNum>
+  <w:abstractNum w:abstractNumId="2">
+    <w:lvl w:ilvl="0">
+      <w:start w:val="1"/>
+      <w:numFmt w:val="decimal"/>
+      <w:lvlText w:val="%1)"/>
+      <w:lvlJc w:val="left"/>
+      <w:pPr>
+        <w:ind w:left="720" w:hanging="360"/>
+      </w:pPr>
+      <w:rPr>
+        <w:u w:val="none"/>
+      </w:rPr>
+    </w:lvl>
+    <w:lvl w:ilvl="1">
+      <w:start w:val="1"/>
+      <w:numFmt w:val="lowerLetter"/>
+      <w:lvlText w:val="%2)"/>
+      <w:lvlJc w:val="left"/>
+      <w:pPr>
+        <w:ind w:left="1440" w:hanging="360"/>
+      </w:pPr>
+      <w:rPr>
+        <w:u w:val="none"/>
+      </w:rPr>
+    </w:lvl>
+    <w:lvl w:ilvl="2">
+      <w:start w:val="1"/>
+      <w:numFmt w:val="lowerRoman"/>
+      <w:lvlText w:val="%3)"/>
+      <w:lvlJc w:val="right"/>
+      <w:pPr>
+        <w:ind w:left="2160" w:hanging="360"/>
+      </w:pPr>
+      <w:rPr>
+        <w:u w:val="none"/>
+      </w:rPr>
+    </w:lvl>
+    <w:lvl w:ilvl="3">
+      <w:start w:val="1"/>
+      <w:numFmt w:val="decimal"/>
+      <w:lvlText w:val="(%4)"/>
+      <w:lvlJc w:val="left"/>
+      <w:pPr>
+        <w:ind w:left="2880" w:hanging="360"/>
+      </w:pPr>
+      <w:rPr>
+        <w:u w:val="none"/>
+      </w:rPr>
+    </w:lvl>
+    <w:lvl w:ilvl="4">
+      <w:start w:val="1"/>
+      <w:numFmt w:val="lowerLetter"/>
+      <w:lvlText w:val="(%5)"/>
+      <w:lvlJc w:val="left"/>
+      <w:pPr>
+        <w:ind w:left="3600" w:hanging="360"/>
+      </w:pPr>
+      <w:rPr>
+        <w:u w:val="none"/>
+      </w:rPr>
+    </w:lvl>
+    <w:lvl w:ilvl="5">
+      <w:start w:val="1"/>
+      <w:numFmt w:val="lowerRoman"/>
+      <w:lvlText w:val="(%6)"/>
+      <w:lvlJc w:val="right"/>
+      <w:pPr>
+        <w:ind w:left="4320" w:hanging="360"/>
+      </w:pPr>
+      <w:rPr>
+        <w:u w:val="none"/>
+      </w:rPr>
+    </w:lvl>
+    <w:lvl w:ilvl="6">
+      <w:start w:val="1"/>
+      <w:numFmt w:val="decimal"/>
+      <w:lvlText w:val="%7."/>
+      <w:lvlJc w:val="left"/>
+      <w:pPr>
+        <w:ind w:left="5040" w:hanging="360"/>
+      </w:pPr>
+      <w:rPr>
+        <w:u w:val="none"/>
+      </w:rPr>
+    </w:lvl>
+    <w:lvl w:ilvl="7">
+      <w:start w:val="1"/>
+      <w:numFmt w:val="lowerLetter"/>
+      <w:lvlText w:val="%8."/>
+      <w:lvlJc w:val="left"/>
+      <w:pPr>
+        <w:ind w:left="5760" w:hanging="360"/>
+      </w:pPr>
+      <w:rPr>
+        <w:u w:val="none"/>
+      </w:rPr>
+    </w:lvl>
+    <w:lvl w:ilvl="8">
+      <w:start w:val="1"/>
+      <w:numFmt w:val="lowerRoman"/>
+      <w:lvlText w:val="%9."/>
+      <w:lvlJc w:val="right"/>
+      <w:pPr>
+        <w:ind w:left="6480" w:hanging="360"/>
+      </w:pPr>
+      <w:rPr>
+        <w:u w:val="none"/>
+      </w:rPr>
+    </w:lvl>
+  </w:abstractNum>
   <w:num w:numId="1">
     <w:abstractNumId w:val="1"/>
+  </w:num>
+  <w:num w:numId="2">
+    <w:abstractNumId w:val="2"/>
   </w:num>
 </w:numbering>
 </file>

</xml_diff>